<commit_message>
Changement couleur rouge trop agressif
</commit_message>
<xml_diff>
--- a/Epidemiologie_logo.docx
+++ b/Epidemiologie_logo.docx
@@ -147,22 +147,27 @@
                               <w:rPr>
                                 <w:b/>
                                 <w:outline/>
-                                <w:color w:val="FF0000"/>
+                                <w:color w:val="70AD47"/>
+                                <w:spacing w:val="10"/>
                                 <w:sz w:val="72"/>
                                 <w:szCs w:val="72"/>
-                                <w14:shadow w14:blurRad="0" w14:dist="38100" w14:dir="2700000" w14:sx="100000" w14:sy="100000" w14:kx="0" w14:ky="0" w14:algn="tl">
-                                  <w14:schemeClr w14:val="accent2"/>
-                                </w14:shadow>
-                                <w14:textOutline w14:w="6604" w14:cap="flat" w14:cmpd="sng" w14:algn="ctr">
+                                <w14:glow w14:rad="38100">
+                                  <w14:schemeClr w14:val="accent1">
+                                    <w14:alpha w14:val="60000"/>
+                                  </w14:schemeClr>
+                                </w14:glow>
+                                <w14:textOutline w14:w="9525" w14:cap="flat" w14:cmpd="sng" w14:algn="ctr">
                                   <w14:solidFill>
-                                    <w14:srgbClr w14:val="FF0000"/>
+                                    <w14:schemeClr w14:val="accent1"/>
                                   </w14:solidFill>
                                   <w14:prstDash w14:val="solid"/>
                                   <w14:round/>
                                 </w14:textOutline>
                                 <w14:textFill>
                                   <w14:solidFill>
-                                    <w14:srgbClr w14:val="FFFFFF"/>
+                                    <w14:srgbClr w14:val="70AD47">
+                                      <w14:tint w14:val="1000"/>
+                                    </w14:srgbClr>
                                   </w14:solidFill>
                                 </w14:textFill>
                               </w:rPr>
@@ -225,22 +230,27 @@
                         <w:rPr>
                           <w:b/>
                           <w:outline/>
-                          <w:color w:val="FF0000"/>
+                          <w:color w:val="70AD47"/>
+                          <w:spacing w:val="10"/>
                           <w:sz w:val="72"/>
                           <w:szCs w:val="72"/>
-                          <w14:shadow w14:blurRad="0" w14:dist="38100" w14:dir="2700000" w14:sx="100000" w14:sy="100000" w14:kx="0" w14:ky="0" w14:algn="tl">
-                            <w14:schemeClr w14:val="accent2"/>
-                          </w14:shadow>
-                          <w14:textOutline w14:w="6604" w14:cap="flat" w14:cmpd="sng" w14:algn="ctr">
+                          <w14:glow w14:rad="38100">
+                            <w14:schemeClr w14:val="accent1">
+                              <w14:alpha w14:val="60000"/>
+                            </w14:schemeClr>
+                          </w14:glow>
+                          <w14:textOutline w14:w="9525" w14:cap="flat" w14:cmpd="sng" w14:algn="ctr">
                             <w14:solidFill>
-                              <w14:srgbClr w14:val="FF0000"/>
+                              <w14:schemeClr w14:val="accent1"/>
                             </w14:solidFill>
                             <w14:prstDash w14:val="solid"/>
                             <w14:round/>
                           </w14:textOutline>
                           <w14:textFill>
                             <w14:solidFill>
-                              <w14:srgbClr w14:val="FFFFFF"/>
+                              <w14:srgbClr w14:val="70AD47">
+                                <w14:tint w14:val="1000"/>
+                              </w14:srgbClr>
                             </w14:solidFill>
                           </w14:textFill>
                         </w:rPr>
@@ -260,7 +270,7 @@
           <w:rFonts w:eastAsiaTheme="minorEastAsia"/>
           <w:b/>
           <w:noProof/>
-          <w:color w:val="70AD47"/>
+          <w:color w:val="0070C0"/>
           <w:spacing w:val="10"/>
           <w:sz w:val="200"/>
           <w:szCs w:val="200"/>
@@ -269,7 +279,7 @@
         <mc:AlternateContent>
           <mc:Choice Requires="wps">
             <w:drawing>
-              <wp:anchor distT="0" distB="0" distL="114300" distR="114300" simplePos="0" relativeHeight="251670528" behindDoc="0" locked="0" layoutInCell="1" allowOverlap="1" wp14:anchorId="0CFFA7CE" wp14:editId="53D63A66">
+              <wp:anchor distT="0" distB="0" distL="114300" distR="114300" simplePos="0" relativeHeight="251670528" behindDoc="0" locked="0" layoutInCell="1" allowOverlap="1" wp14:anchorId="0CFFA7CE" wp14:editId="540CB3A9">
                 <wp:simplePos x="0" y="0"/>
                 <wp:positionH relativeFrom="column">
                   <wp:posOffset>3573462</wp:posOffset>
@@ -296,9 +306,7 @@
                         </a:prstGeom>
                         <a:ln>
                           <a:solidFill>
-                            <a:schemeClr val="accent2">
-                              <a:lumMod val="75000"/>
-                            </a:schemeClr>
+                            <a:srgbClr val="0070C0"/>
                           </a:solidFill>
                         </a:ln>
                       </wps:spPr>
@@ -336,7 +344,7 @@
           </mc:Choice>
           <mc:Fallback>
             <w:pict>
-              <v:shapetype w14:anchorId="7BB77F70" id="_x0000_t87" coordsize="21600,21600" o:spt="87" adj="1800,10800" path="m21600,qx10800@0l10800@2qy0@11,10800@3l10800@1qy21600,21600e" filled="f">
+              <v:shapetype w14:anchorId="56E995FE" id="_x0000_t87" coordsize="21600,21600" o:spt="87" adj="1800,10800" path="m21600,qx10800@0l10800@2qy0@11,10800@3l10800@1qy21600,21600e" filled="f">
                 <v:formulas>
                   <v:f eqn="val #0"/>
                   <v:f eqn="sum 21600 0 #0"/>
@@ -357,7 +365,7 @@
                   <v:h position="topLeft,#1" yrange="@9,@10"/>
                 </v:handles>
               </v:shapetype>
-              <v:shape id="Accolade ouvrante 6" o:spid="_x0000_s1026" type="#_x0000_t87" style="position:absolute;margin-left:281.35pt;margin-top:1.45pt;width:64.9pt;height:239.4pt;rotation:90;z-index:251670528;visibility:visible;mso-wrap-style:square;mso-width-percent:0;mso-height-percent:0;mso-wrap-distance-left:9pt;mso-wrap-distance-top:0;mso-wrap-distance-right:9pt;mso-wrap-distance-bottom:0;mso-position-horizontal:absolute;mso-position-horizontal-relative:text;mso-position-vertical:absolute;mso-position-vertical-relative:text;mso-width-percent:0;mso-height-percent:0;mso-width-relative:margin;mso-height-relative:margin;v-text-anchor:middle" o:gfxdata="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" adj="488" strokecolor="#c45911 [2405]" strokeweight="1.5pt">
+              <v:shape id="Accolade ouvrante 6" o:spid="_x0000_s1026" type="#_x0000_t87" style="position:absolute;margin-left:281.35pt;margin-top:1.45pt;width:64.9pt;height:239.4pt;rotation:90;z-index:251670528;visibility:visible;mso-wrap-style:square;mso-width-percent:0;mso-height-percent:0;mso-wrap-distance-left:9pt;mso-wrap-distance-top:0;mso-wrap-distance-right:9pt;mso-wrap-distance-bottom:0;mso-position-horizontal:absolute;mso-position-horizontal-relative:text;mso-position-vertical:absolute;mso-position-vertical-relative:text;mso-width-percent:0;mso-height-percent:0;mso-width-relative:margin;mso-height-relative:margin;v-text-anchor:middle" o:gfxdata="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" adj="488" strokecolor="#0070c0" strokeweight="1.5pt">
                 <v:stroke joinstyle="miter"/>
               </v:shape>
             </w:pict>
@@ -471,28 +479,34 @@
           </w14:textOutline>
         </w:rPr>
       </w:pPr>
-      <w:bookmarkStart w:id="0" w:name="_GoBack"/>
       <w:r>
         <w:rPr>
           <w:rFonts w:eastAsiaTheme="minorEastAsia"/>
           <w:b/>
           <w:noProof/>
-          <w:color w:val="FF0000"/>
+          <w:color w:val="2F5496" w:themeColor="accent1" w:themeShade="BF"/>
           <w:spacing w:val="10"/>
           <w:sz w:val="200"/>
           <w:szCs w:val="200"/>
           <w:lang w:eastAsia="fr-FR"/>
+          <w14:textOutline w14:w="9525" w14:cap="rnd" w14:cmpd="sng" w14:algn="ctr">
+            <w14:solidFill>
+              <w14:schemeClr w14:val="tx1"/>
+            </w14:solidFill>
+            <w14:prstDash w14:val="solid"/>
+            <w14:bevel/>
+          </w14:textOutline>
         </w:rPr>
         <mc:AlternateContent>
           <mc:Choice Requires="wps">
             <w:drawing>
-              <wp:anchor distT="0" distB="0" distL="114300" distR="114300" simplePos="0" relativeHeight="251672576" behindDoc="0" locked="0" layoutInCell="1" allowOverlap="1" wp14:anchorId="76CBF79E" wp14:editId="1C6A6064">
+              <wp:anchor distT="0" distB="0" distL="114300" distR="114300" simplePos="0" relativeHeight="251672576" behindDoc="0" locked="0" layoutInCell="1" allowOverlap="1" wp14:anchorId="76CBF79E" wp14:editId="3C3C6C35">
                 <wp:simplePos x="0" y="0"/>
                 <wp:positionH relativeFrom="column">
-                  <wp:posOffset>6641307</wp:posOffset>
+                  <wp:posOffset>6588444</wp:posOffset>
                 </wp:positionH>
                 <wp:positionV relativeFrom="paragraph">
-                  <wp:posOffset>690402</wp:posOffset>
+                  <wp:posOffset>426402</wp:posOffset>
                 </wp:positionV>
                 <wp:extent cx="749618" cy="2479675"/>
                 <wp:effectExtent l="0" t="7938" r="23813" b="100012"/>
@@ -516,9 +530,7 @@
                         </a:prstGeom>
                         <a:ln>
                           <a:solidFill>
-                            <a:schemeClr val="accent2">
-                              <a:lumMod val="75000"/>
-                            </a:schemeClr>
+                            <a:srgbClr val="0070C0"/>
                           </a:solidFill>
                         </a:ln>
                       </wps:spPr>
@@ -556,7 +568,7 @@
           </mc:Choice>
           <mc:Fallback>
             <w:pict>
-              <v:shape w14:anchorId="62F5CDBA" id="Accolade ouvrante 7" o:spid="_x0000_s1026" type="#_x0000_t87" style="position:absolute;margin-left:522.95pt;margin-top:54.35pt;width:59.05pt;height:195.25pt;rotation:-90;z-index:251672576;visibility:visible;mso-wrap-style:square;mso-width-percent:0;mso-height-percent:0;mso-wrap-distance-left:9pt;mso-wrap-distance-top:0;mso-wrap-distance-right:9pt;mso-wrap-distance-bottom:0;mso-position-horizontal:absolute;mso-position-horizontal-relative:text;mso-position-vertical:absolute;mso-position-vertical-relative:text;mso-width-percent:0;mso-height-percent:0;mso-width-relative:margin;mso-height-relative:margin;v-text-anchor:middle" o:gfxdata="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" adj="544,10700" strokecolor="#c45911 [2405]" strokeweight="1.5pt">
+              <v:shape w14:anchorId="4AB802A2" id="Accolade ouvrante 7" o:spid="_x0000_s1026" type="#_x0000_t87" style="position:absolute;margin-left:518.8pt;margin-top:33.55pt;width:59.05pt;height:195.25pt;rotation:-90;z-index:251672576;visibility:visible;mso-wrap-style:square;mso-width-percent:0;mso-height-percent:0;mso-wrap-distance-left:9pt;mso-wrap-distance-top:0;mso-wrap-distance-right:9pt;mso-wrap-distance-bottom:0;mso-position-horizontal:absolute;mso-position-horizontal-relative:text;mso-position-vertical:absolute;mso-position-vertical-relative:text;mso-width-percent:0;mso-height-percent:0;mso-width-relative:margin;mso-height-relative:margin;v-text-anchor:middle" o:gfxdata="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" adj="544,10700" strokecolor="#0070c0" strokeweight="1.5pt">
                 <v:stroke joinstyle="miter"/>
               </v:shape>
             </w:pict>
@@ -568,22 +580,29 @@
           <w:rFonts w:eastAsiaTheme="minorEastAsia"/>
           <w:b/>
           <w:noProof/>
-          <w:color w:val="FF0000"/>
+          <w:color w:val="2F5496" w:themeColor="accent1" w:themeShade="BF"/>
           <w:spacing w:val="10"/>
           <w:sz w:val="200"/>
           <w:szCs w:val="200"/>
           <w:lang w:eastAsia="fr-FR"/>
+          <w14:textOutline w14:w="9525" w14:cap="rnd" w14:cmpd="sng" w14:algn="ctr">
+            <w14:solidFill>
+              <w14:schemeClr w14:val="tx1"/>
+            </w14:solidFill>
+            <w14:prstDash w14:val="solid"/>
+            <w14:bevel/>
+          </w14:textOutline>
         </w:rPr>
         <mc:AlternateContent>
           <mc:Choice Requires="wps">
             <w:drawing>
-              <wp:anchor distT="0" distB="0" distL="114300" distR="114300" simplePos="0" relativeHeight="251674624" behindDoc="0" locked="0" layoutInCell="1" allowOverlap="1" wp14:anchorId="702FC3A2" wp14:editId="05780773">
+              <wp:anchor distT="0" distB="0" distL="114300" distR="114300" simplePos="0" relativeHeight="251674624" behindDoc="0" locked="0" layoutInCell="1" allowOverlap="1" wp14:anchorId="702FC3A2" wp14:editId="560EB09B">
                 <wp:simplePos x="0" y="0"/>
                 <wp:positionH relativeFrom="column">
-                  <wp:posOffset>1091885</wp:posOffset>
+                  <wp:posOffset>1080770</wp:posOffset>
                 </wp:positionH>
                 <wp:positionV relativeFrom="paragraph">
-                  <wp:posOffset>928686</wp:posOffset>
+                  <wp:posOffset>718820</wp:posOffset>
                 </wp:positionV>
                 <wp:extent cx="715007" cy="1854838"/>
                 <wp:effectExtent l="1270" t="0" r="10795" b="86995"/>
@@ -607,9 +626,7 @@
                         </a:prstGeom>
                         <a:ln>
                           <a:solidFill>
-                            <a:schemeClr val="accent2">
-                              <a:lumMod val="75000"/>
-                            </a:schemeClr>
+                            <a:srgbClr val="0070C0"/>
                           </a:solidFill>
                         </a:ln>
                       </wps:spPr>
@@ -647,18 +664,17 @@
           </mc:Choice>
           <mc:Fallback>
             <w:pict>
-              <v:shape w14:anchorId="0BD81D91" id="Accolade ouvrante 8" o:spid="_x0000_s1026" type="#_x0000_t87" style="position:absolute;margin-left:86pt;margin-top:73.1pt;width:56.3pt;height:146.05pt;rotation:-90;z-index:251674624;visibility:visible;mso-wrap-style:square;mso-width-percent:0;mso-height-percent:0;mso-wrap-distance-left:9pt;mso-wrap-distance-top:0;mso-wrap-distance-right:9pt;mso-wrap-distance-bottom:0;mso-position-horizontal:absolute;mso-position-horizontal-relative:text;mso-position-vertical:absolute;mso-position-vertical-relative:text;mso-width-percent:0;mso-height-percent:0;mso-width-relative:margin;mso-height-relative:margin;v-text-anchor:middle" o:gfxdata="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" adj="694,11042" strokecolor="#c45911 [2405]" strokeweight="1.5pt">
+              <v:shape w14:anchorId="3FAC30B0" id="Accolade ouvrante 8" o:spid="_x0000_s1026" type="#_x0000_t87" style="position:absolute;margin-left:85.1pt;margin-top:56.6pt;width:56.3pt;height:146.05pt;rotation:-90;z-index:251674624;visibility:visible;mso-wrap-style:square;mso-width-percent:0;mso-height-percent:0;mso-wrap-distance-left:9pt;mso-wrap-distance-top:0;mso-wrap-distance-right:9pt;mso-wrap-distance-bottom:0;mso-position-horizontal:absolute;mso-position-horizontal-relative:text;mso-position-vertical:absolute;mso-position-vertical-relative:text;mso-width-percent:0;mso-height-percent:0;mso-width-relative:margin;mso-height-relative:margin;v-text-anchor:middle" o:gfxdata="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" adj="694,11042" strokecolor="#0070c0" strokeweight="1.5pt">
                 <v:stroke joinstyle="miter"/>
               </v:shape>
             </w:pict>
           </mc:Fallback>
         </mc:AlternateContent>
       </w:r>
-      <w:proofErr w:type="spellStart"/>
       <w:r>
         <w:rPr>
           <w:b/>
-          <w:color w:val="FF0000"/>
+          <w:color w:val="2F5496" w:themeColor="accent1" w:themeShade="BF"/>
           <w:sz w:val="200"/>
           <w:szCs w:val="200"/>
           <w14:shadow w14:blurRad="63500" w14:dist="50800" w14:dir="10800000" w14:sx="0" w14:sy="0" w14:kx="0" w14:ky="0" w14:algn="none">
@@ -668,16 +684,56 @@
           </w14:shadow>
           <w14:textOutline w14:w="6604" w14:cap="flat" w14:cmpd="sng" w14:algn="ctr">
             <w14:solidFill>
-              <w14:schemeClr w14:val="accent2"/>
+              <w14:schemeClr w14:val="tx1"/>
             </w14:solidFill>
             <w14:prstDash w14:val="solid"/>
             <w14:round/>
           </w14:textOutline>
         </w:rPr>
-        <w:t>Epidemiologie</w:t>
+        <w:t>Epid</w:t>
       </w:r>
-      <w:bookmarkEnd w:id="0"/>
-      <w:proofErr w:type="spellEnd"/>
+      <w:r>
+        <w:rPr>
+          <w:b/>
+          <w:color w:val="2F5496" w:themeColor="accent1" w:themeShade="BF"/>
+          <w:sz w:val="200"/>
+          <w:szCs w:val="200"/>
+          <w14:shadow w14:blurRad="63500" w14:dist="50800" w14:dir="10800000" w14:sx="0" w14:sy="0" w14:kx="0" w14:ky="0" w14:algn="none">
+            <w14:srgbClr w14:val="000000">
+              <w14:alpha w14:val="50000"/>
+            </w14:srgbClr>
+          </w14:shadow>
+          <w14:textOutline w14:w="6604" w14:cap="flat" w14:cmpd="sng" w14:algn="ctr">
+            <w14:solidFill>
+              <w14:schemeClr w14:val="tx1"/>
+            </w14:solidFill>
+            <w14:prstDash w14:val="solid"/>
+            <w14:round/>
+          </w14:textOutline>
+        </w:rPr>
+        <w:t>é</w:t>
+      </w:r>
+      <w:r>
+        <w:rPr>
+          <w:b/>
+          <w:color w:val="2F5496" w:themeColor="accent1" w:themeShade="BF"/>
+          <w:sz w:val="200"/>
+          <w:szCs w:val="200"/>
+          <w14:shadow w14:blurRad="63500" w14:dist="50800" w14:dir="10800000" w14:sx="0" w14:sy="0" w14:kx="0" w14:ky="0" w14:algn="none">
+            <w14:srgbClr w14:val="000000">
+              <w14:alpha w14:val="50000"/>
+            </w14:srgbClr>
+          </w14:shadow>
+          <w14:textOutline w14:w="6604" w14:cap="flat" w14:cmpd="sng" w14:algn="ctr">
+            <w14:solidFill>
+              <w14:schemeClr w14:val="tx1"/>
+            </w14:solidFill>
+            <w14:prstDash w14:val="solid"/>
+            <w14:round/>
+          </w14:textOutline>
+        </w:rPr>
+        <w:t>miologie</w:t>
+      </w:r>
     </w:p>
     <w:p>
       <w:pPr>
@@ -723,13 +779,13 @@
         <mc:AlternateContent>
           <mc:Choice Requires="wps">
             <w:drawing>
-              <wp:anchor distT="45720" distB="45720" distL="114300" distR="114300" simplePos="0" relativeHeight="251669504" behindDoc="0" locked="0" layoutInCell="1" allowOverlap="1" wp14:anchorId="6DE19FF3" wp14:editId="0378175B">
+              <wp:anchor distT="45720" distB="45720" distL="114300" distR="114300" simplePos="0" relativeHeight="251669504" behindDoc="0" locked="0" layoutInCell="1" allowOverlap="1" wp14:anchorId="6DE19FF3" wp14:editId="12086C98">
                 <wp:simplePos x="0" y="0"/>
                 <wp:positionH relativeFrom="margin">
-                  <wp:posOffset>5838825</wp:posOffset>
+                  <wp:posOffset>5747385</wp:posOffset>
                 </wp:positionH>
                 <wp:positionV relativeFrom="paragraph">
-                  <wp:posOffset>473710</wp:posOffset>
+                  <wp:posOffset>256540</wp:posOffset>
                 </wp:positionV>
                 <wp:extent cx="2415540" cy="609600"/>
                 <wp:effectExtent l="0" t="0" r="3810" b="0"/>
@@ -770,51 +826,63 @@
                               <w:rPr>
                                 <w:b/>
                                 <w:outline/>
-                                <w:color w:val="FF0000"/>
+                                <w:color w:val="70AD47"/>
+                                <w:spacing w:val="10"/>
                                 <w:sz w:val="72"/>
                                 <w:szCs w:val="72"/>
-                                <w14:shadow w14:blurRad="0" w14:dist="38100" w14:dir="2700000" w14:sx="100000" w14:sy="100000" w14:kx="0" w14:ky="0" w14:algn="tl">
-                                  <w14:schemeClr w14:val="accent2"/>
-                                </w14:shadow>
-                                <w14:textOutline w14:w="6604" w14:cap="flat" w14:cmpd="sng" w14:algn="ctr">
+                                <w14:glow w14:rad="38100">
+                                  <w14:schemeClr w14:val="accent1">
+                                    <w14:alpha w14:val="60000"/>
+                                  </w14:schemeClr>
+                                </w14:glow>
+                                <w14:textOutline w14:w="9525" w14:cap="flat" w14:cmpd="sng" w14:algn="ctr">
                                   <w14:solidFill>
-                                    <w14:srgbClr w14:val="FF0000"/>
+                                    <w14:schemeClr w14:val="accent1"/>
                                   </w14:solidFill>
                                   <w14:prstDash w14:val="solid"/>
                                   <w14:round/>
                                 </w14:textOutline>
                                 <w14:textFill>
                                   <w14:solidFill>
-                                    <w14:srgbClr w14:val="FFFFFF"/>
+                                    <w14:srgbClr w14:val="70AD47">
+                                      <w14:tint w14:val="1000"/>
+                                    </w14:srgbClr>
                                   </w14:solidFill>
                                 </w14:textFill>
                               </w:rPr>
                             </w:pPr>
+                            <w:bookmarkStart w:id="0" w:name="_GoBack"/>
                             <w:r>
                               <w:rPr>
                                 <w:b/>
                                 <w:outline/>
-                                <w:color w:val="FF0000"/>
+                                <w:color w:val="70AD47"/>
+                                <w:spacing w:val="10"/>
                                 <w:sz w:val="72"/>
                                 <w:szCs w:val="72"/>
-                                <w14:shadow w14:blurRad="0" w14:dist="38100" w14:dir="2700000" w14:sx="100000" w14:sy="100000" w14:kx="0" w14:ky="0" w14:algn="tl">
-                                  <w14:schemeClr w14:val="accent2"/>
-                                </w14:shadow>
-                                <w14:textOutline w14:w="6604" w14:cap="flat" w14:cmpd="sng" w14:algn="ctr">
+                                <w14:glow w14:rad="38100">
+                                  <w14:schemeClr w14:val="accent1">
+                                    <w14:alpha w14:val="60000"/>
+                                  </w14:schemeClr>
+                                </w14:glow>
+                                <w14:textOutline w14:w="9525" w14:cap="flat" w14:cmpd="sng" w14:algn="ctr">
                                   <w14:solidFill>
-                                    <w14:srgbClr w14:val="FF0000"/>
+                                    <w14:schemeClr w14:val="accent1"/>
                                   </w14:solidFill>
                                   <w14:prstDash w14:val="solid"/>
                                   <w14:round/>
                                 </w14:textOutline>
                                 <w14:textFill>
                                   <w14:solidFill>
-                                    <w14:srgbClr w14:val="FFFFFF"/>
+                                    <w14:srgbClr w14:val="70AD47">
+                                      <w14:tint w14:val="1000"/>
+                                    </w14:srgbClr>
                                   </w14:solidFill>
                                 </w14:textFill>
                               </w:rPr>
                               <w:t>Etude</w:t>
                             </w:r>
+                            <w:bookmarkEnd w:id="0"/>
                           </w:p>
                         </w:txbxContent>
                       </wps:txbx>
@@ -835,7 +903,7 @@
           </mc:Choice>
           <mc:Fallback>
             <w:pict>
-              <v:shape w14:anchorId="6DE19FF3" id="_x0000_s1027" type="#_x0000_t202" style="position:absolute;left:0;text-align:left;margin-left:459.75pt;margin-top:37.3pt;width:190.2pt;height:48pt;z-index:251669504;visibility:visible;mso-wrap-style:square;mso-width-percent:0;mso-height-percent:0;mso-wrap-distance-left:9pt;mso-wrap-distance-top:3.6pt;mso-wrap-distance-right:9pt;mso-wrap-distance-bottom:3.6pt;mso-position-horizontal:absolute;mso-position-horizontal-relative:margin;mso-position-vertical:absolute;mso-position-vertical-relative:text;mso-width-percent:0;mso-height-percent:0;mso-width-relative:margin;mso-height-relative:margin;v-text-anchor:top" o:gfxdata="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" stroked="f">
+              <v:shape w14:anchorId="6DE19FF3" id="_x0000_s1027" type="#_x0000_t202" style="position:absolute;left:0;text-align:left;margin-left:452.55pt;margin-top:20.2pt;width:190.2pt;height:48pt;z-index:251669504;visibility:visible;mso-wrap-style:square;mso-width-percent:0;mso-height-percent:0;mso-wrap-distance-left:9pt;mso-wrap-distance-top:3.6pt;mso-wrap-distance-right:9pt;mso-wrap-distance-bottom:3.6pt;mso-position-horizontal:absolute;mso-position-horizontal-relative:margin;mso-position-vertical:absolute;mso-position-vertical-relative:text;mso-width-percent:0;mso-height-percent:0;mso-width-relative:margin;mso-height-relative:margin;v-text-anchor:top" o:gfxdata="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" stroked="f">
                 <v:textbox>
                   <w:txbxContent>
                     <w:p>
@@ -844,51 +912,63 @@
                         <w:rPr>
                           <w:b/>
                           <w:outline/>
-                          <w:color w:val="FF0000"/>
+                          <w:color w:val="70AD47"/>
+                          <w:spacing w:val="10"/>
                           <w:sz w:val="72"/>
                           <w:szCs w:val="72"/>
-                          <w14:shadow w14:blurRad="0" w14:dist="38100" w14:dir="2700000" w14:sx="100000" w14:sy="100000" w14:kx="0" w14:ky="0" w14:algn="tl">
-                            <w14:schemeClr w14:val="accent2"/>
-                          </w14:shadow>
-                          <w14:textOutline w14:w="6604" w14:cap="flat" w14:cmpd="sng" w14:algn="ctr">
+                          <w14:glow w14:rad="38100">
+                            <w14:schemeClr w14:val="accent1">
+                              <w14:alpha w14:val="60000"/>
+                            </w14:schemeClr>
+                          </w14:glow>
+                          <w14:textOutline w14:w="9525" w14:cap="flat" w14:cmpd="sng" w14:algn="ctr">
                             <w14:solidFill>
-                              <w14:srgbClr w14:val="FF0000"/>
+                              <w14:schemeClr w14:val="accent1"/>
                             </w14:solidFill>
                             <w14:prstDash w14:val="solid"/>
                             <w14:round/>
                           </w14:textOutline>
                           <w14:textFill>
                             <w14:solidFill>
-                              <w14:srgbClr w14:val="FFFFFF"/>
+                              <w14:srgbClr w14:val="70AD47">
+                                <w14:tint w14:val="1000"/>
+                              </w14:srgbClr>
                             </w14:solidFill>
                           </w14:textFill>
                         </w:rPr>
                       </w:pPr>
+                      <w:bookmarkStart w:id="1" w:name="_GoBack"/>
                       <w:r>
                         <w:rPr>
                           <w:b/>
                           <w:outline/>
-                          <w:color w:val="FF0000"/>
+                          <w:color w:val="70AD47"/>
+                          <w:spacing w:val="10"/>
                           <w:sz w:val="72"/>
                           <w:szCs w:val="72"/>
-                          <w14:shadow w14:blurRad="0" w14:dist="38100" w14:dir="2700000" w14:sx="100000" w14:sy="100000" w14:kx="0" w14:ky="0" w14:algn="tl">
-                            <w14:schemeClr w14:val="accent2"/>
-                          </w14:shadow>
-                          <w14:textOutline w14:w="6604" w14:cap="flat" w14:cmpd="sng" w14:algn="ctr">
+                          <w14:glow w14:rad="38100">
+                            <w14:schemeClr w14:val="accent1">
+                              <w14:alpha w14:val="60000"/>
+                            </w14:schemeClr>
+                          </w14:glow>
+                          <w14:textOutline w14:w="9525" w14:cap="flat" w14:cmpd="sng" w14:algn="ctr">
                             <w14:solidFill>
-                              <w14:srgbClr w14:val="FF0000"/>
+                              <w14:schemeClr w14:val="accent1"/>
                             </w14:solidFill>
                             <w14:prstDash w14:val="solid"/>
                             <w14:round/>
                           </w14:textOutline>
                           <w14:textFill>
                             <w14:solidFill>
-                              <w14:srgbClr w14:val="FFFFFF"/>
+                              <w14:srgbClr w14:val="70AD47">
+                                <w14:tint w14:val="1000"/>
+                              </w14:srgbClr>
                             </w14:solidFill>
                           </w14:textFill>
                         </w:rPr>
                         <w:t>Etude</w:t>
                       </w:r>
+                      <w:bookmarkEnd w:id="1"/>
                     </w:p>
                   </w:txbxContent>
                 </v:textbox>
@@ -931,13 +1011,13 @@
         <mc:AlternateContent>
           <mc:Choice Requires="wps">
             <w:drawing>
-              <wp:anchor distT="45720" distB="45720" distL="114300" distR="114300" simplePos="0" relativeHeight="251661312" behindDoc="0" locked="0" layoutInCell="1" allowOverlap="1" wp14:anchorId="4AE1BECF" wp14:editId="716D298E">
+              <wp:anchor distT="45720" distB="45720" distL="114300" distR="114300" simplePos="0" relativeHeight="251661312" behindDoc="0" locked="0" layoutInCell="1" allowOverlap="1" wp14:anchorId="4AE1BECF" wp14:editId="7469D396">
                 <wp:simplePos x="0" y="0"/>
                 <wp:positionH relativeFrom="margin">
                   <wp:posOffset>296545</wp:posOffset>
                 </wp:positionH>
                 <wp:positionV relativeFrom="paragraph">
-                  <wp:posOffset>389890</wp:posOffset>
+                  <wp:posOffset>275590</wp:posOffset>
                 </wp:positionV>
                 <wp:extent cx="2415540" cy="681990"/>
                 <wp:effectExtent l="0" t="0" r="3810" b="3810"/>
@@ -978,22 +1058,27 @@
                               <w:rPr>
                                 <w:b/>
                                 <w:outline/>
-                                <w:color w:val="ED7D31" w:themeColor="accent2"/>
+                                <w:color w:val="70AD47"/>
+                                <w:spacing w:val="10"/>
                                 <w:sz w:val="72"/>
                                 <w:szCs w:val="72"/>
-                                <w14:shadow w14:blurRad="0" w14:dist="38100" w14:dir="2700000" w14:sx="100000" w14:sy="100000" w14:kx="0" w14:ky="0" w14:algn="tl">
-                                  <w14:schemeClr w14:val="accent2"/>
-                                </w14:shadow>
-                                <w14:textOutline w14:w="6604" w14:cap="flat" w14:cmpd="sng" w14:algn="ctr">
+                                <w14:glow w14:rad="38100">
+                                  <w14:schemeClr w14:val="accent1">
+                                    <w14:alpha w14:val="60000"/>
+                                  </w14:schemeClr>
+                                </w14:glow>
+                                <w14:textOutline w14:w="9525" w14:cap="flat" w14:cmpd="sng" w14:algn="ctr">
                                   <w14:solidFill>
-                                    <w14:schemeClr w14:val="accent2"/>
+                                    <w14:schemeClr w14:val="accent1"/>
                                   </w14:solidFill>
                                   <w14:prstDash w14:val="solid"/>
                                   <w14:round/>
                                 </w14:textOutline>
                                 <w14:textFill>
                                   <w14:solidFill>
-                                    <w14:srgbClr w14:val="FFFFFF"/>
+                                    <w14:srgbClr w14:val="70AD47">
+                                      <w14:tint w14:val="1000"/>
+                                    </w14:srgbClr>
                                   </w14:solidFill>
                                 </w14:textFill>
                               </w:rPr>
@@ -1003,22 +1088,27 @@
                               <w:rPr>
                                 <w:b/>
                                 <w:outline/>
-                                <w:color w:val="ED7D31" w:themeColor="accent2"/>
+                                <w:color w:val="70AD47"/>
+                                <w:spacing w:val="10"/>
                                 <w:sz w:val="72"/>
                                 <w:szCs w:val="72"/>
-                                <w14:shadow w14:blurRad="0" w14:dist="38100" w14:dir="2700000" w14:sx="100000" w14:sy="100000" w14:kx="0" w14:ky="0" w14:algn="tl">
-                                  <w14:schemeClr w14:val="accent2"/>
-                                </w14:shadow>
-                                <w14:textOutline w14:w="6604" w14:cap="flat" w14:cmpd="sng" w14:algn="ctr">
+                                <w14:glow w14:rad="38100">
+                                  <w14:schemeClr w14:val="accent1">
+                                    <w14:alpha w14:val="60000"/>
+                                  </w14:schemeClr>
+                                </w14:glow>
+                                <w14:textOutline w14:w="9525" w14:cap="flat" w14:cmpd="sng" w14:algn="ctr">
                                   <w14:solidFill>
-                                    <w14:schemeClr w14:val="accent2"/>
+                                    <w14:schemeClr w14:val="accent1"/>
                                   </w14:solidFill>
                                   <w14:prstDash w14:val="solid"/>
                                   <w14:round/>
                                 </w14:textOutline>
                                 <w14:textFill>
                                   <w14:solidFill>
-                                    <w14:srgbClr w14:val="FFFFFF"/>
+                                    <w14:srgbClr w14:val="70AD47">
+                                      <w14:tint w14:val="1000"/>
+                                    </w14:srgbClr>
                                   </w14:solidFill>
                                 </w14:textFill>
                               </w:rPr>
@@ -1045,7 +1135,7 @@
           </mc:Choice>
           <mc:Fallback>
             <w:pict>
-              <v:shape w14:anchorId="4AE1BECF" id="_x0000_s1028" type="#_x0000_t202" style="position:absolute;left:0;text-align:left;margin-left:23.35pt;margin-top:30.7pt;width:190.2pt;height:53.7pt;z-index:251661312;visibility:visible;mso-wrap-style:square;mso-width-percent:0;mso-height-percent:0;mso-wrap-distance-left:9pt;mso-wrap-distance-top:3.6pt;mso-wrap-distance-right:9pt;mso-wrap-distance-bottom:3.6pt;mso-position-horizontal:absolute;mso-position-horizontal-relative:margin;mso-position-vertical:absolute;mso-position-vertical-relative:text;mso-width-percent:0;mso-height-percent:0;mso-width-relative:margin;mso-height-relative:margin;v-text-anchor:top" o:gfxdata="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" stroked="f">
+              <v:shape w14:anchorId="4AE1BECF" id="_x0000_s1028" type="#_x0000_t202" style="position:absolute;left:0;text-align:left;margin-left:23.35pt;margin-top:21.7pt;width:190.2pt;height:53.7pt;z-index:251661312;visibility:visible;mso-wrap-style:square;mso-width-percent:0;mso-height-percent:0;mso-wrap-distance-left:9pt;mso-wrap-distance-top:3.6pt;mso-wrap-distance-right:9pt;mso-wrap-distance-bottom:3.6pt;mso-position-horizontal:absolute;mso-position-horizontal-relative:margin;mso-position-vertical:absolute;mso-position-vertical-relative:text;mso-width-percent:0;mso-height-percent:0;mso-width-relative:margin;mso-height-relative:margin;v-text-anchor:top" o:gfxdata="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" stroked="f">
                 <v:textbox>
                   <w:txbxContent>
                     <w:p>
@@ -1054,22 +1144,27 @@
                         <w:rPr>
                           <w:b/>
                           <w:outline/>
-                          <w:color w:val="ED7D31" w:themeColor="accent2"/>
+                          <w:color w:val="70AD47"/>
+                          <w:spacing w:val="10"/>
                           <w:sz w:val="72"/>
                           <w:szCs w:val="72"/>
-                          <w14:shadow w14:blurRad="0" w14:dist="38100" w14:dir="2700000" w14:sx="100000" w14:sy="100000" w14:kx="0" w14:ky="0" w14:algn="tl">
-                            <w14:schemeClr w14:val="accent2"/>
-                          </w14:shadow>
-                          <w14:textOutline w14:w="6604" w14:cap="flat" w14:cmpd="sng" w14:algn="ctr">
+                          <w14:glow w14:rad="38100">
+                            <w14:schemeClr w14:val="accent1">
+                              <w14:alpha w14:val="60000"/>
+                            </w14:schemeClr>
+                          </w14:glow>
+                          <w14:textOutline w14:w="9525" w14:cap="flat" w14:cmpd="sng" w14:algn="ctr">
                             <w14:solidFill>
-                              <w14:schemeClr w14:val="accent2"/>
+                              <w14:schemeClr w14:val="accent1"/>
                             </w14:solidFill>
                             <w14:prstDash w14:val="solid"/>
                             <w14:round/>
                           </w14:textOutline>
                           <w14:textFill>
                             <w14:solidFill>
-                              <w14:srgbClr w14:val="FFFFFF"/>
+                              <w14:srgbClr w14:val="70AD47">
+                                <w14:tint w14:val="1000"/>
+                              </w14:srgbClr>
                             </w14:solidFill>
                           </w14:textFill>
                         </w:rPr>
@@ -1079,22 +1174,27 @@
                         <w:rPr>
                           <w:b/>
                           <w:outline/>
-                          <w:color w:val="ED7D31" w:themeColor="accent2"/>
+                          <w:color w:val="70AD47"/>
+                          <w:spacing w:val="10"/>
                           <w:sz w:val="72"/>
                           <w:szCs w:val="72"/>
-                          <w14:shadow w14:blurRad="0" w14:dist="38100" w14:dir="2700000" w14:sx="100000" w14:sy="100000" w14:kx="0" w14:ky="0" w14:algn="tl">
-                            <w14:schemeClr w14:val="accent2"/>
-                          </w14:shadow>
-                          <w14:textOutline w14:w="6604" w14:cap="flat" w14:cmpd="sng" w14:algn="ctr">
+                          <w14:glow w14:rad="38100">
+                            <w14:schemeClr w14:val="accent1">
+                              <w14:alpha w14:val="60000"/>
+                            </w14:schemeClr>
+                          </w14:glow>
+                          <w14:textOutline w14:w="9525" w14:cap="flat" w14:cmpd="sng" w14:algn="ctr">
                             <w14:solidFill>
-                              <w14:schemeClr w14:val="accent2"/>
+                              <w14:schemeClr w14:val="accent1"/>
                             </w14:solidFill>
                             <w14:prstDash w14:val="solid"/>
                             <w14:round/>
                           </w14:textOutline>
                           <w14:textFill>
                             <w14:solidFill>
-                              <w14:srgbClr w14:val="FFFFFF"/>
+                              <w14:srgbClr w14:val="70AD47">
+                                <w14:tint w14:val="1000"/>
+                              </w14:srgbClr>
                             </w14:solidFill>
                           </w14:textFill>
                         </w:rPr>

</xml_diff>